<commit_message>
layout improvements and convert it to A4 page. which helped better printouts.
</commit_message>
<xml_diff>
--- a/Amit Kumar_v2.docx
+++ b/Amit Kumar_v2.docx
@@ -1355,6 +1355,7 @@
           </w:p>
           <w:p>
             <w:pPr>
+              <w:ind w:left="57"/>
               <w:contextualSpacing/>
               <w:jc w:val="both"/>
               <w:rPr>
@@ -2176,7 +2177,7 @@
           </w:p>
           <w:p>
             <w:pPr>
-              <w:ind w:right="454"/>
+              <w:ind w:left="57" w:right="454"/>
               <w:jc w:val="both"/>
               <w:rPr>
                 <w:rFonts w:ascii="Calibri" w:hAnsi="Calibri" w:cs="Tahoma"/>
@@ -2403,7 +2404,7 @@
           </w:p>
           <w:p>
             <w:pPr>
-              <w:ind w:right="454"/>
+              <w:ind w:left="57" w:right="454"/>
               <w:jc w:val="both"/>
               <w:rPr>
                 <w:rFonts w:ascii="Calibri" w:hAnsi="Calibri" w:cs="Tahoma"/>
@@ -2744,7 +2745,7 @@
           </w:p>
           <w:p>
             <w:pPr>
-              <w:ind w:right="454"/>
+              <w:ind w:left="57" w:right="454"/>
               <w:rPr>
                 <w:rFonts w:ascii="Calibri" w:hAnsi="Calibri" w:cs="Tahoma"/>
                 <w:b/>
@@ -3171,7 +3172,7 @@
           </w:p>
           <w:p>
             <w:pPr>
-              <w:ind w:right="454"/>
+              <w:ind w:left="57" w:right="454"/>
               <w:rPr>
                 <w:rFonts w:ascii="Calibri" w:hAnsi="Calibri" w:cs="Tahoma"/>
                 <w:b/>
@@ -3256,7 +3257,7 @@
           </w:p>
           <w:p>
             <w:pPr>
-              <w:ind w:right="454"/>
+              <w:ind w:left="57" w:right="454"/>
               <w:rPr>
                 <w:rFonts w:ascii="Calibri" w:hAnsi="Calibri" w:cs="Tahoma"/>
                 <w:b/>
@@ -3269,7 +3270,7 @@
           <w:p>
             <w:pPr>
               <w:spacing w:line="324" w:lineRule="auto"/>
-              <w:ind w:right="454"/>
+              <w:ind w:left="57" w:right="454"/>
               <w:rPr>
                 <w:rFonts w:ascii="Calibri" w:hAnsi="Calibri" w:cs="Tahoma"/>
                 <w:b/>
@@ -3690,6 +3691,7 @@
           <w:p>
             <w:pPr>
               <w:spacing w:line="324" w:lineRule="auto"/>
+              <w:ind w:left="57"/>
               <w:rPr>
                 <w:rFonts w:ascii="Calibri" w:hAnsi="Calibri" w:cs="Tahoma"/>
                 <w:b/>
@@ -3717,6 +3719,7 @@
                 <w:numId w:val="16"/>
               </w:numPr>
               <w:spacing w:line="276" w:lineRule="auto"/>
+              <w:ind w:left="473" w:right="510"/>
               <w:jc w:val="both"/>
               <w:rPr>
                 <w:rFonts w:ascii="Calibri" w:hAnsi="Calibri" w:cs="Tahoma"/>
@@ -3835,6 +3838,7 @@
                 <w:numId w:val="16"/>
               </w:numPr>
               <w:spacing w:line="276" w:lineRule="auto"/>
+              <w:ind w:left="473" w:right="510"/>
               <w:jc w:val="both"/>
               <w:rPr>
                 <w:rFonts w:ascii="Calibri" w:hAnsi="Calibri" w:cs="Tahoma"/>
@@ -3877,6 +3881,7 @@
                 <w:numId w:val="16"/>
               </w:numPr>
               <w:spacing w:line="276" w:lineRule="auto"/>
+              <w:ind w:left="473" w:right="510"/>
               <w:jc w:val="both"/>
               <w:rPr>
                 <w:rFonts w:ascii="Calibri" w:hAnsi="Calibri" w:cs="Tahoma"/>
@@ -3909,6 +3914,7 @@
                 <w:numId w:val="16"/>
               </w:numPr>
               <w:spacing w:line="276" w:lineRule="auto"/>
+              <w:ind w:left="473" w:right="510"/>
               <w:jc w:val="both"/>
               <w:rPr>
                 <w:rFonts w:ascii="Calibri" w:hAnsi="Calibri" w:cs="Tahoma"/>
@@ -3955,6 +3961,7 @@
           <w:p>
             <w:pPr>
               <w:spacing w:line="324" w:lineRule="auto"/>
+              <w:ind w:left="57"/>
               <w:rPr>
                 <w:rFonts w:ascii="Calibri" w:hAnsi="Calibri" w:cs="Tahoma"/>
                 <w:b/>
@@ -3982,6 +3989,7 @@
                 <w:numId w:val="20"/>
               </w:numPr>
               <w:spacing w:line="276" w:lineRule="auto"/>
+              <w:ind w:left="417" w:right="510"/>
               <w:jc w:val="both"/>
               <w:rPr>
                 <w:rFonts w:ascii="Calibri" w:hAnsi="Calibri" w:cs="Tahoma"/>
@@ -4048,6 +4056,7 @@
                 <w:numId w:val="20"/>
               </w:numPr>
               <w:spacing w:line="276" w:lineRule="auto"/>
+              <w:ind w:left="417" w:right="510"/>
               <w:jc w:val="both"/>
               <w:rPr>
                 <w:rFonts w:ascii="Calibri" w:hAnsi="Calibri" w:cs="Tahoma"/>
@@ -4082,6 +4091,7 @@
                 <w:numId w:val="20"/>
               </w:numPr>
               <w:spacing w:line="276" w:lineRule="auto"/>
+              <w:ind w:left="417" w:right="510"/>
               <w:jc w:val="both"/>
               <w:rPr>
                 <w:rFonts w:ascii="Calibri" w:hAnsi="Calibri" w:cs="Tahoma"/>
@@ -4140,6 +4150,7 @@
                 <w:numId w:val="20"/>
               </w:numPr>
               <w:spacing w:line="276" w:lineRule="auto"/>
+              <w:ind w:left="417" w:right="510"/>
               <w:jc w:val="both"/>
               <w:rPr>
                 <w:rFonts w:ascii="Calibri" w:hAnsi="Calibri" w:cs="Tahoma"/>
@@ -4182,6 +4193,7 @@
                 <w:numId w:val="20"/>
               </w:numPr>
               <w:spacing w:line="276" w:lineRule="auto"/>
+              <w:ind w:left="417" w:right="510"/>
               <w:jc w:val="both"/>
               <w:rPr>
                 <w:rFonts w:ascii="Calibri" w:hAnsi="Calibri" w:cs="Tahoma"/>
@@ -4224,6 +4236,7 @@
                 <w:numId w:val="20"/>
               </w:numPr>
               <w:spacing w:line="276" w:lineRule="auto"/>
+              <w:ind w:left="417" w:right="510"/>
               <w:jc w:val="both"/>
               <w:rPr>
                 <w:rFonts w:ascii="Calibri" w:hAnsi="Calibri" w:cs="Tahoma"/>
@@ -4291,6 +4304,7 @@
           </w:p>
           <w:p>
             <w:pPr>
+              <w:ind w:left="57"/>
               <w:rPr>
                 <w:rFonts w:ascii="Calibri" w:hAnsi="Calibri"/>
                 <w:color w:val="5887C0"/>
@@ -4372,6 +4386,7 @@
           </w:p>
           <w:p>
             <w:pPr>
+              <w:ind w:left="57"/>
               <w:jc w:val="both"/>
               <w:rPr>
                 <w:rFonts w:ascii="Calibri" w:hAnsi="Calibri" w:cs="Tahoma"/>
@@ -4410,6 +4425,7 @@
           </w:p>
           <w:p>
             <w:pPr>
+              <w:ind w:left="57"/>
               <w:rPr>
                 <w:rFonts w:ascii="Calibri" w:hAnsi="Calibri" w:cs="Tahoma"/>
                 <w:b/>
@@ -4471,6 +4487,7 @@
           </w:p>
           <w:p>
             <w:pPr>
+              <w:ind w:left="57"/>
               <w:jc w:val="both"/>
               <w:rPr>
                 <w:rFonts w:ascii="Calibri" w:hAnsi="Calibri" w:cs="Tahoma"/>
@@ -4482,6 +4499,7 @@
           </w:p>
           <w:p>
             <w:pPr>
+              <w:ind w:left="57"/>
               <w:jc w:val="both"/>
               <w:rPr>
                 <w:rFonts w:ascii="Calibri" w:hAnsi="Calibri" w:cs="Tahoma"/>
@@ -4768,6 +4786,7 @@
           </w:p>
           <w:p>
             <w:pPr>
+              <w:ind w:left="57"/>
               <w:jc w:val="both"/>
               <w:rPr>
                 <w:rFonts w:ascii="Calibri" w:hAnsi="Calibri" w:cs="Tahoma"/>
@@ -4815,6 +4834,7 @@
           </w:p>
           <w:p>
             <w:pPr>
+              <w:ind w:left="57"/>
               <w:rPr>
                 <w:rFonts w:ascii="Calibri" w:hAnsi="Calibri" w:cs="Tahoma"/>
                 <w:b/>
@@ -4831,11 +4851,32 @@
                 <w:sz w:val="20"/>
                 <w:szCs w:val="28"/>
               </w:rPr>
-              <w:t xml:space="preserve">Morgan Stanley, Mumbai, India as Senior Associate </w:t>
+              <w:t>Morgan Stanley, Mumbai</w:t>
+            </w:r>
+            <w:r>
+              <w:rPr>
+                <w:rFonts w:ascii="Calibri" w:hAnsi="Calibri" w:cs="Tahoma"/>
+                <w:b/>
+                <w:color w:val="0075B2"/>
+                <w:sz w:val="20"/>
+                <w:szCs w:val="28"/>
+              </w:rPr>
+              <w:t xml:space="preserve"> </w:t>
+            </w:r>
+            <w:r>
+              <w:rPr>
+                <w:rFonts w:ascii="Calibri" w:hAnsi="Calibri" w:cs="Tahoma"/>
+                <w:b/>
+                <w:color w:val="0075B2"/>
+                <w:sz w:val="20"/>
+                <w:szCs w:val="28"/>
+              </w:rPr>
+              <w:t xml:space="preserve">as Senior Associate </w:t>
             </w:r>
           </w:p>
           <w:p>
             <w:pPr>
+              <w:ind w:left="57"/>
               <w:jc w:val="both"/>
               <w:rPr>
                 <w:rFonts w:ascii="Calibri" w:hAnsi="Calibri" w:cs="Tahoma"/>
@@ -4847,6 +4888,7 @@
           </w:p>
           <w:p>
             <w:pPr>
+              <w:ind w:left="57"/>
               <w:jc w:val="both"/>
               <w:rPr>
                 <w:rFonts w:ascii="Calibri" w:hAnsi="Calibri" w:cs="Tahoma"/>
@@ -5063,7 +5105,7 @@
                 <w:sz w:val="20"/>
                 <w:szCs w:val="20"/>
               </w:rPr>
-              <w:t>Writing generic and reusable solutions, which were used across projects. E.g. writing a general-purpose reflection</w:t>
+              <w:t>Writing generic and reusable solutions, which were used across projects. E.g. writing a general</w:t>
             </w:r>
             <w:r>
               <w:rPr>
@@ -5072,9 +5114,33 @@
                 <w:szCs w:val="20"/>
               </w:rPr>
               <w:t xml:space="preserve"> </w:t>
+            </w:r>
+            <w:r>
+              <w:rPr>
+                <w:rFonts w:ascii="Calibri" w:hAnsi="Calibri" w:cs="Tahoma"/>
+                <w:sz w:val="20"/>
+                <w:szCs w:val="20"/>
+              </w:rPr>
+              <w:t>purp</w:t>
             </w:r>
             <w:bookmarkStart w:id="0" w:name="_GoBack"/>
             <w:bookmarkEnd w:id="0"/>
+            <w:r>
+              <w:rPr>
+                <w:rFonts w:ascii="Calibri" w:hAnsi="Calibri" w:cs="Tahoma"/>
+                <w:sz w:val="20"/>
+                <w:szCs w:val="20"/>
+              </w:rPr>
+              <w:t>ose reflection</w:t>
+            </w:r>
+            <w:r>
+              <w:rPr>
+                <w:rFonts w:ascii="Calibri" w:hAnsi="Calibri" w:cs="Tahoma"/>
+                <w:sz w:val="20"/>
+                <w:szCs w:val="20"/>
+              </w:rPr>
+              <w:t xml:space="preserve"> </w:t>
+            </w:r>
             <w:r>
               <w:rPr>
                 <w:rFonts w:ascii="Calibri" w:hAnsi="Calibri" w:cs="Tahoma"/>
@@ -5228,6 +5294,7 @@
           </w:p>
           <w:p>
             <w:pPr>
+              <w:ind w:left="57"/>
               <w:jc w:val="both"/>
               <w:rPr>
                 <w:rFonts w:ascii="Calibri" w:hAnsi="Calibri" w:cs="Tahoma"/>
@@ -5248,6 +5315,7 @@
           </w:p>
           <w:p>
             <w:pPr>
+              <w:ind w:left="57"/>
               <w:rPr>
                 <w:rFonts w:ascii="Calibri" w:hAnsi="Calibri" w:cs="Tahoma"/>
                 <w:b/>
@@ -5737,21 +5805,21 @@
         <v:path o:extrusionok="f" gradientshapeok="t" o:connecttype="rect"/>
         <o:lock v:ext="edit" aspectratio="t"/>
       </v:shapetype>
-      <v:shape id="_x0000_i1104" type="#_x0000_t75" style="width:8.65pt;height:8.65pt" o:bullet="t">
+      <v:shape id="_x0000_i1143" type="#_x0000_t75" style="width:8.65pt;height:8.65pt" o:bullet="t">
         <v:imagedata r:id="rId1" o:title="bullet"/>
       </v:shape>
     </w:pict>
   </w:numPicBullet>
   <w:numPicBullet w:numPicBulletId="1">
     <w:pict>
-      <v:shape id="_x0000_i1105" type="#_x0000_t75" style="width:11.35pt;height:11.35pt;visibility:visible;mso-wrap-style:square" o:bullet="t">
+      <v:shape id="_x0000_i1144" type="#_x0000_t75" style="width:11.35pt;height:11.35pt;visibility:visible;mso-wrap-style:square" o:bullet="t">
         <v:imagedata r:id="rId2" o:title=""/>
       </v:shape>
     </w:pict>
   </w:numPicBullet>
   <w:numPicBullet w:numPicBulletId="2">
     <w:pict>
-      <v:shape id="_x0000_i1106" type="#_x0000_t75" style="width:16pt;height:16pt;visibility:visible;mso-wrap-style:square" o:bullet="t">
+      <v:shape id="_x0000_i1145" type="#_x0000_t75" style="width:16pt;height:16pt;visibility:visible;mso-wrap-style:square" o:bullet="t">
         <v:imagedata r:id="rId3" o:title=""/>
       </v:shape>
     </w:pict>
@@ -9465,7 +9533,7 @@
 </file>
 
 <file path=customXml/itemProps1.xml><?xml version="1.0" encoding="utf-8"?>
-<ds:datastoreItem xmlns:ds="http://schemas.openxmlformats.org/officeDocument/2006/customXml" ds:itemID="{27F6D9A0-121B-9D42-9E31-BB64D55A5E3B}">
+<ds:datastoreItem xmlns:ds="http://schemas.openxmlformats.org/officeDocument/2006/customXml" ds:itemID="{93B34764-F908-FA41-BEA0-3BB05491E652}">
   <ds:schemaRefs>
     <ds:schemaRef ds:uri="http://schemas.openxmlformats.org/officeDocument/2006/bibliography"/>
   </ds:schemaRefs>

</xml_diff>